<commit_message>
“Task 5 Complete” &
“Task 5 Complete” &
</commit_message>
<xml_diff>
--- a/5_Build_Query_Challenge_Abdulla Shinah .docx
+++ b/5_Build_Query_Challenge_Abdulla Shinah .docx
@@ -517,29 +517,7 @@
           <w:szCs w:val="21"/>
           <w:lang w:eastAsia="en-AU"/>
         </w:rPr>
-        <w:t> </w:t>
-      </w:r>
-      <w:proofErr w:type="gramStart"/>
-      <w:r>
-        <w:rPr>
-          <w:rFonts w:ascii="Consolas" w:eastAsia="Times New Roman" w:hAnsi="Consolas" w:cs="Times New Roman"/>
-          <w:color w:val="D4D4D4"/>
-          <w:sz w:val="21"/>
-          <w:szCs w:val="21"/>
-          <w:lang w:eastAsia="en-AU"/>
-        </w:rPr>
-        <w:t>B.GivenName</w:t>
-      </w:r>
-      <w:proofErr w:type="gramEnd"/>
-      <w:r>
-        <w:rPr>
-          <w:rFonts w:ascii="Consolas" w:eastAsia="Times New Roman" w:hAnsi="Consolas" w:cs="Times New Roman"/>
-          <w:color w:val="D4D4D4"/>
-          <w:sz w:val="21"/>
-          <w:szCs w:val="21"/>
-          <w:lang w:eastAsia="en-AU"/>
-        </w:rPr>
-        <w:t>, B.Surname, A.TourName, C.Description, A.EventYear, A.EventMonth, A.EventDay, A.Payment</w:t>
+        <w:t> B.GivenName, B.Surname, A.TourName, C.Description, A.EventYear, A.EventMonth, A.EventDay, A.Payment</w:t>
       </w:r>
     </w:p>
     <w:p>
@@ -625,44 +603,8 @@
           <w:szCs w:val="21"/>
           <w:lang w:eastAsia="en-AU"/>
         </w:rPr>
-        <w:t> </w:t>
-      </w:r>
-      <w:proofErr w:type="spellStart"/>
-      <w:proofErr w:type="gramStart"/>
-      <w:r>
-        <w:rPr>
-          <w:rFonts w:ascii="Consolas" w:eastAsia="Times New Roman" w:hAnsi="Consolas" w:cs="Times New Roman"/>
-          <w:color w:val="D4D4D4"/>
-          <w:sz w:val="21"/>
-          <w:szCs w:val="21"/>
-          <w:lang w:eastAsia="en-AU"/>
-        </w:rPr>
-        <w:t>A.ClientId</w:t>
-      </w:r>
-      <w:proofErr w:type="spellEnd"/>
-      <w:proofErr w:type="gramEnd"/>
-      <w:r>
-        <w:rPr>
-          <w:rFonts w:ascii="Consolas" w:eastAsia="Times New Roman" w:hAnsi="Consolas" w:cs="Times New Roman"/>
-          <w:color w:val="D4D4D4"/>
-          <w:sz w:val="21"/>
-          <w:szCs w:val="21"/>
-          <w:lang w:eastAsia="en-AU"/>
-        </w:rPr>
-        <w:t> = </w:t>
-      </w:r>
-      <w:proofErr w:type="spellStart"/>
-      <w:r>
-        <w:rPr>
-          <w:rFonts w:ascii="Consolas" w:eastAsia="Times New Roman" w:hAnsi="Consolas" w:cs="Times New Roman"/>
-          <w:color w:val="D4D4D4"/>
-          <w:sz w:val="21"/>
-          <w:szCs w:val="21"/>
-          <w:lang w:eastAsia="en-AU"/>
-        </w:rPr>
-        <w:t>B.ClientId</w:t>
-      </w:r>
-      <w:proofErr w:type="spellEnd"/>
+        <w:t> A.ClientId = B.ClientId</w:t>
+      </w:r>
     </w:p>
     <w:p>
       <w:pPr>
@@ -714,44 +656,8 @@
           <w:szCs w:val="21"/>
           <w:lang w:eastAsia="en-AU"/>
         </w:rPr>
-        <w:t> </w:t>
-      </w:r>
-      <w:proofErr w:type="spellStart"/>
-      <w:proofErr w:type="gramStart"/>
-      <w:r>
-        <w:rPr>
-          <w:rFonts w:ascii="Consolas" w:eastAsia="Times New Roman" w:hAnsi="Consolas" w:cs="Times New Roman"/>
-          <w:color w:val="D4D4D4"/>
-          <w:sz w:val="21"/>
-          <w:szCs w:val="21"/>
-          <w:lang w:eastAsia="en-AU"/>
-        </w:rPr>
-        <w:t>A.TourName</w:t>
-      </w:r>
-      <w:proofErr w:type="spellEnd"/>
-      <w:proofErr w:type="gramEnd"/>
-      <w:r>
-        <w:rPr>
-          <w:rFonts w:ascii="Consolas" w:eastAsia="Times New Roman" w:hAnsi="Consolas" w:cs="Times New Roman"/>
-          <w:color w:val="D4D4D4"/>
-          <w:sz w:val="21"/>
-          <w:szCs w:val="21"/>
-          <w:lang w:eastAsia="en-AU"/>
-        </w:rPr>
-        <w:t> = </w:t>
-      </w:r>
-      <w:proofErr w:type="spellStart"/>
-      <w:r>
-        <w:rPr>
-          <w:rFonts w:ascii="Consolas" w:eastAsia="Times New Roman" w:hAnsi="Consolas" w:cs="Times New Roman"/>
-          <w:color w:val="D4D4D4"/>
-          <w:sz w:val="21"/>
-          <w:szCs w:val="21"/>
-          <w:lang w:eastAsia="en-AU"/>
-        </w:rPr>
-        <w:t>C.TourName</w:t>
-      </w:r>
-      <w:proofErr w:type="spellEnd"/>
+        <w:t> A.TourName = C.TourName</w:t>
+      </w:r>
     </w:p>
     <w:p>
       <w:pPr>
@@ -956,9 +862,18 @@
           <w:szCs w:val="21"/>
           <w:lang w:eastAsia="en-AU"/>
         </w:rPr>
-        <w:t> </w:t>
-      </w:r>
-      <w:proofErr w:type="spellStart"/>
+        <w:t> EventMonth, TourName, </w:t>
+      </w:r>
+      <w:r>
+        <w:rPr>
+          <w:rFonts w:ascii="Consolas" w:eastAsia="Times New Roman" w:hAnsi="Consolas" w:cs="Times New Roman"/>
+          <w:color w:val="DCDCAA"/>
+          <w:sz w:val="21"/>
+          <w:szCs w:val="21"/>
+          <w:lang w:eastAsia="en-AU"/>
+        </w:rPr>
+        <w:t>Count</w:t>
+      </w:r>
       <w:r>
         <w:rPr>
           <w:rFonts w:ascii="Consolas" w:eastAsia="Times New Roman" w:hAnsi="Consolas" w:cs="Times New Roman"/>
@@ -967,9 +882,18 @@
           <w:szCs w:val="21"/>
           <w:lang w:eastAsia="en-AU"/>
         </w:rPr>
-        <w:t>EventMonth</w:t>
-      </w:r>
-      <w:proofErr w:type="spellEnd"/>
+        <w:t>(EventMonth) </w:t>
+      </w:r>
+      <w:r>
+        <w:rPr>
+          <w:rFonts w:ascii="Consolas" w:eastAsia="Times New Roman" w:hAnsi="Consolas" w:cs="Times New Roman"/>
+          <w:color w:val="569CD6"/>
+          <w:sz w:val="21"/>
+          <w:szCs w:val="21"/>
+          <w:lang w:eastAsia="en-AU"/>
+        </w:rPr>
+        <w:t>as</w:t>
+      </w:r>
       <w:r>
         <w:rPr>
           <w:rFonts w:ascii="Consolas" w:eastAsia="Times New Roman" w:hAnsi="Consolas" w:cs="Times New Roman"/>
@@ -978,106 +902,8 @@
           <w:szCs w:val="21"/>
           <w:lang w:eastAsia="en-AU"/>
         </w:rPr>
-        <w:t>, </w:t>
-      </w:r>
-      <w:proofErr w:type="spellStart"/>
-      <w:r>
-        <w:rPr>
-          <w:rFonts w:ascii="Consolas" w:eastAsia="Times New Roman" w:hAnsi="Consolas" w:cs="Times New Roman"/>
-          <w:color w:val="D4D4D4"/>
-          <w:sz w:val="21"/>
-          <w:szCs w:val="21"/>
-          <w:lang w:eastAsia="en-AU"/>
-        </w:rPr>
-        <w:t>TourName</w:t>
-      </w:r>
-      <w:proofErr w:type="spellEnd"/>
-      <w:r>
-        <w:rPr>
-          <w:rFonts w:ascii="Consolas" w:eastAsia="Times New Roman" w:hAnsi="Consolas" w:cs="Times New Roman"/>
-          <w:color w:val="D4D4D4"/>
-          <w:sz w:val="21"/>
-          <w:szCs w:val="21"/>
-          <w:lang w:eastAsia="en-AU"/>
-        </w:rPr>
-        <w:t>, </w:t>
-      </w:r>
-      <w:proofErr w:type="gramStart"/>
-      <w:r>
-        <w:rPr>
-          <w:rFonts w:ascii="Consolas" w:eastAsia="Times New Roman" w:hAnsi="Consolas" w:cs="Times New Roman"/>
-          <w:color w:val="DCDCAA"/>
-          <w:sz w:val="21"/>
-          <w:szCs w:val="21"/>
-          <w:lang w:eastAsia="en-AU"/>
-        </w:rPr>
-        <w:t>Count</w:t>
-      </w:r>
-      <w:r>
-        <w:rPr>
-          <w:rFonts w:ascii="Consolas" w:eastAsia="Times New Roman" w:hAnsi="Consolas" w:cs="Times New Roman"/>
-          <w:color w:val="D4D4D4"/>
-          <w:sz w:val="21"/>
-          <w:szCs w:val="21"/>
-          <w:lang w:eastAsia="en-AU"/>
-        </w:rPr>
-        <w:t>(</w:t>
-      </w:r>
-      <w:proofErr w:type="spellStart"/>
-      <w:proofErr w:type="gramEnd"/>
-      <w:r>
-        <w:rPr>
-          <w:rFonts w:ascii="Consolas" w:eastAsia="Times New Roman" w:hAnsi="Consolas" w:cs="Times New Roman"/>
-          <w:color w:val="D4D4D4"/>
-          <w:sz w:val="21"/>
-          <w:szCs w:val="21"/>
-          <w:lang w:eastAsia="en-AU"/>
-        </w:rPr>
-        <w:t>EventMonth</w:t>
-      </w:r>
-      <w:proofErr w:type="spellEnd"/>
-      <w:r>
-        <w:rPr>
-          <w:rFonts w:ascii="Consolas" w:eastAsia="Times New Roman" w:hAnsi="Consolas" w:cs="Times New Roman"/>
-          <w:color w:val="D4D4D4"/>
-          <w:sz w:val="21"/>
-          <w:szCs w:val="21"/>
-          <w:lang w:eastAsia="en-AU"/>
-        </w:rPr>
-        <w:t>) </w:t>
-      </w:r>
-      <w:r>
-        <w:rPr>
-          <w:rFonts w:ascii="Consolas" w:eastAsia="Times New Roman" w:hAnsi="Consolas" w:cs="Times New Roman"/>
-          <w:color w:val="569CD6"/>
-          <w:sz w:val="21"/>
-          <w:szCs w:val="21"/>
-          <w:lang w:eastAsia="en-AU"/>
-        </w:rPr>
-        <w:t>as</w:t>
-      </w:r>
-      <w:r>
-        <w:rPr>
-          <w:rFonts w:ascii="Consolas" w:eastAsia="Times New Roman" w:hAnsi="Consolas" w:cs="Times New Roman"/>
-          <w:color w:val="D4D4D4"/>
-          <w:sz w:val="21"/>
-          <w:szCs w:val="21"/>
-          <w:lang w:eastAsia="en-AU"/>
-        </w:rPr>
-        <w:t> </w:t>
-      </w:r>
-      <w:proofErr w:type="spellStart"/>
-      <w:r>
-        <w:rPr>
-          <w:rFonts w:ascii="Consolas" w:eastAsia="Times New Roman" w:hAnsi="Consolas" w:cs="Times New Roman"/>
-          <w:color w:val="D4D4D4"/>
-          <w:sz w:val="21"/>
-          <w:szCs w:val="21"/>
-          <w:lang w:eastAsia="en-AU"/>
-        </w:rPr>
-        <w:t>NumBooking</w:t>
-      </w:r>
-      <w:proofErr w:type="spellEnd"/>
+        <w:t> NumBooking</w:t>
+      </w:r>
     </w:p>
     <w:p>
       <w:pPr>
@@ -1142,42 +968,8 @@
           <w:szCs w:val="21"/>
           <w:lang w:eastAsia="en-AU"/>
         </w:rPr>
-        <w:t> </w:t>
-      </w:r>
-      <w:proofErr w:type="spellStart"/>
-      <w:r>
-        <w:rPr>
-          <w:rFonts w:ascii="Consolas" w:eastAsia="Times New Roman" w:hAnsi="Consolas" w:cs="Times New Roman"/>
-          <w:color w:val="D4D4D4"/>
-          <w:sz w:val="21"/>
-          <w:szCs w:val="21"/>
-          <w:lang w:eastAsia="en-AU"/>
-        </w:rPr>
-        <w:t>EventMonth</w:t>
-      </w:r>
-      <w:proofErr w:type="spellEnd"/>
-      <w:r>
-        <w:rPr>
-          <w:rFonts w:ascii="Consolas" w:eastAsia="Times New Roman" w:hAnsi="Consolas" w:cs="Times New Roman"/>
-          <w:color w:val="D4D4D4"/>
-          <w:sz w:val="21"/>
-          <w:szCs w:val="21"/>
-          <w:lang w:eastAsia="en-AU"/>
-        </w:rPr>
-        <w:t>, </w:t>
-      </w:r>
-      <w:proofErr w:type="spellStart"/>
-      <w:r>
-        <w:rPr>
-          <w:rFonts w:ascii="Consolas" w:eastAsia="Times New Roman" w:hAnsi="Consolas" w:cs="Times New Roman"/>
-          <w:color w:val="D4D4D4"/>
-          <w:sz w:val="21"/>
-          <w:szCs w:val="21"/>
-          <w:lang w:eastAsia="en-AU"/>
-        </w:rPr>
-        <w:t>TourName</w:t>
-      </w:r>
-      <w:proofErr w:type="spellEnd"/>
+        <w:t> EventMonth, TourName</w:t>
+      </w:r>
     </w:p>
     <w:p>
       <w:pPr>
@@ -1279,10 +1071,7 @@
     <w:p/>
     <w:p/>
     <w:p/>
-    <w:p>
-      <w:bookmarkStart w:id="0" w:name="_GoBack"/>
-      <w:bookmarkEnd w:id="0"/>
-    </w:p>
+    <w:p/>
     <w:p>
       <w:pPr>
         <w:spacing w:before="100" w:beforeAutospacing="1" w:after="100" w:afterAutospacing="1"/>
@@ -1521,8 +1310,118 @@
         </w:drawing>
       </w:r>
     </w:p>
+    <w:p>
+      <w:pPr>
+        <w:spacing w:before="100" w:beforeAutospacing="1" w:after="100" w:afterAutospacing="1"/>
+        <w:rPr>
+          <w:rFonts w:ascii="Calibri" w:eastAsia="Times New Roman" w:hAnsi="Calibri" w:cs="Calibri"/>
+          <w:sz w:val="22"/>
+          <w:szCs w:val="22"/>
+        </w:rPr>
+      </w:pPr>
+    </w:p>
+    <w:p>
+      <w:pPr>
+        <w:spacing w:before="100" w:beforeAutospacing="1" w:after="100" w:afterAutospacing="1"/>
+        <w:rPr>
+          <w:rFonts w:ascii="Calibri" w:eastAsia="Times New Roman" w:hAnsi="Calibri" w:cs="Calibri"/>
+          <w:sz w:val="22"/>
+          <w:szCs w:val="22"/>
+        </w:rPr>
+      </w:pPr>
+    </w:p>
+    <w:p>
+      <w:pPr>
+        <w:spacing w:before="100" w:beforeAutospacing="1" w:after="100" w:afterAutospacing="1"/>
+        <w:rPr>
+          <w:rFonts w:ascii="Calibri" w:eastAsia="Times New Roman" w:hAnsi="Calibri" w:cs="Calibri"/>
+          <w:sz w:val="22"/>
+          <w:szCs w:val="22"/>
+        </w:rPr>
+      </w:pPr>
+    </w:p>
+    <w:p>
+      <w:pPr>
+        <w:spacing w:before="100" w:beforeAutospacing="1" w:after="100" w:afterAutospacing="1"/>
+        <w:rPr>
+          <w:rFonts w:ascii="Calibri" w:eastAsia="Times New Roman" w:hAnsi="Calibri" w:cs="Calibri"/>
+          <w:sz w:val="22"/>
+          <w:szCs w:val="22"/>
+        </w:rPr>
+      </w:pPr>
+    </w:p>
+    <w:p>
+      <w:pPr>
+        <w:spacing w:before="100" w:beforeAutospacing="1" w:after="100" w:afterAutospacing="1" w:line="360" w:lineRule="auto"/>
+        <w:rPr>
+          <w:rFonts w:ascii="Calibri" w:eastAsia="Times New Roman" w:hAnsi="Calibri" w:cs="Calibri"/>
+          <w:sz w:val="22"/>
+          <w:szCs w:val="22"/>
+        </w:rPr>
+      </w:pPr>
+      <w:r>
+        <w:rPr>
+          <w:rFonts w:ascii="Calibri" w:eastAsia="Times New Roman" w:hAnsi="Calibri" w:cs="Calibri"/>
+          <w:sz w:val="22"/>
+          <w:szCs w:val="22"/>
+        </w:rPr>
+        <w:t>Task 5</w:t>
+      </w:r>
+    </w:p>
+    <w:p>
+      <w:pPr>
+        <w:spacing w:before="100" w:beforeAutospacing="1" w:after="100" w:afterAutospacing="1" w:line="360" w:lineRule="auto"/>
+        <w:rPr>
+          <w:rFonts w:ascii="Calibri" w:eastAsia="Times New Roman" w:hAnsi="Calibri" w:cs="Calibri"/>
+          <w:sz w:val="22"/>
+          <w:szCs w:val="22"/>
+        </w:rPr>
+      </w:pPr>
+      <w:r>
+        <w:rPr>
+          <w:noProof/>
+        </w:rPr>
+        <w:drawing>
+          <wp:inline distT="0" distB="0" distL="0" distR="0" wp14:anchorId="792F2A69" wp14:editId="63DC1E72">
+            <wp:extent cx="5727700" cy="2409190"/>
+            <wp:effectExtent l="0" t="0" r="6350" b="0"/>
+            <wp:docPr id="10" name="Picture 10"/>
+            <wp:cNvGraphicFramePr>
+              <a:graphicFrameLocks xmlns:a="http://schemas.openxmlformats.org/drawingml/2006/main" noChangeAspect="1"/>
+            </wp:cNvGraphicFramePr>
+            <a:graphic xmlns:a="http://schemas.openxmlformats.org/drawingml/2006/main">
+              <a:graphicData uri="http://schemas.openxmlformats.org/drawingml/2006/picture">
+                <pic:pic xmlns:pic="http://schemas.openxmlformats.org/drawingml/2006/picture">
+                  <pic:nvPicPr>
+                    <pic:cNvPr id="1" name=""/>
+                    <pic:cNvPicPr/>
+                  </pic:nvPicPr>
+                  <pic:blipFill>
+                    <a:blip r:embed="rId17"/>
+                    <a:stretch>
+                      <a:fillRect/>
+                    </a:stretch>
+                  </pic:blipFill>
+                  <pic:spPr>
+                    <a:xfrm>
+                      <a:off x="0" y="0"/>
+                      <a:ext cx="5727700" cy="2409190"/>
+                    </a:xfrm>
+                    <a:prstGeom prst="rect">
+                      <a:avLst/>
+                    </a:prstGeom>
+                  </pic:spPr>
+                </pic:pic>
+              </a:graphicData>
+            </a:graphic>
+          </wp:inline>
+        </w:drawing>
+      </w:r>
+      <w:bookmarkStart w:id="0" w:name="_GoBack"/>
+      <w:bookmarkEnd w:id="0"/>
+    </w:p>
     <w:sectPr>
-      <w:headerReference w:type="default" r:id="rId17"/>
+      <w:headerReference w:type="default" r:id="rId18"/>
       <w:pgSz w:w="11900" w:h="16840"/>
       <w:pgMar w:top="1440" w:right="1440" w:bottom="1440" w:left="1440" w:header="708" w:footer="708" w:gutter="0"/>
       <w:cols w:space="708"/>
@@ -3193,7 +3092,7 @@
 </file>
 
 <file path=customXml/itemProps1.xml><?xml version="1.0" encoding="utf-8"?>
-<ds:datastoreItem xmlns:ds="http://schemas.openxmlformats.org/officeDocument/2006/customXml" ds:itemID="{B1C49DC4-04BE-4AED-82AA-6255A71EED9B}">
+<ds:datastoreItem xmlns:ds="http://schemas.openxmlformats.org/officeDocument/2006/customXml" ds:itemID="{8B29AC8E-2BA4-4B42-B78F-6E3D59450312}">
   <ds:schemaRefs>
     <ds:schemaRef ds:uri="http://schemas.openxmlformats.org/officeDocument/2006/bibliography"/>
   </ds:schemaRefs>

</xml_diff>